<commit_message>
updated roadmap using table mathod
</commit_message>
<xml_diff>
--- a/Roadmap.docx
+++ b/Roadmap.docx
@@ -603,6 +603,8 @@
         </w:rPr>
         <w:t>TensorFlow</w:t>
       </w:r>
+      <w:bookmarkStart w:id="0" w:name="_GoBack"/>
+      <w:bookmarkEnd w:id="0"/>
       <w:proofErr w:type="spellEnd"/>
     </w:p>
     <w:p>
@@ -770,8 +772,6 @@
         </w:rPr>
         <w:t>ractice Small Project:</w:t>
       </w:r>
-      <w:bookmarkStart w:id="0" w:name="_GoBack"/>
-      <w:bookmarkEnd w:id="0"/>
     </w:p>
     <w:p>
       <w:pPr>
@@ -1406,31 +1406,7 @@
           <w:szCs w:val="24"/>
           <w:shd w:val="clear" w:color="auto" w:fill="FFFFFF"/>
         </w:rPr>
-        <w:t>MLP (</w:t>
-      </w:r>
-      <w:r>
-        <w:rPr>
-          <w:rStyle w:val="Strong"/>
-          <w:rFonts w:cstheme="minorHAnsi"/>
-          <w:b w:val="0"/>
-          <w:color w:val="222222"/>
-          <w:sz w:val="24"/>
-          <w:szCs w:val="24"/>
-          <w:shd w:val="clear" w:color="auto" w:fill="FFFFFF"/>
-        </w:rPr>
-        <w:t>Multi-Layer</w:t>
-      </w:r>
-      <w:r>
-        <w:rPr>
-          <w:rStyle w:val="Strong"/>
-          <w:rFonts w:cstheme="minorHAnsi"/>
-          <w:b w:val="0"/>
-          <w:color w:val="222222"/>
-          <w:sz w:val="24"/>
-          <w:szCs w:val="24"/>
-          <w:shd w:val="clear" w:color="auto" w:fill="FFFFFF"/>
-        </w:rPr>
-        <w:t xml:space="preserve"> perceptron)</w:t>
+        <w:t>MLP (Multi-Layer perceptron)</w:t>
       </w:r>
     </w:p>
     <w:p>
@@ -2120,8 +2096,8 @@
   <w:abstractNum w:abstractNumId="0" w15:restartNumberingAfterBreak="0">
     <w:nsid w:val="18483550"/>
     <w:multiLevelType w:val="hybridMultilevel"/>
-    <w:tmpl w:val="B218C38A"/>
-    <w:lvl w:ilvl="0" w:tplc="0409000F">
+    <w:tmpl w:val="57966C90"/>
+    <w:lvl w:ilvl="0" w:tplc="6FDE2726">
       <w:start w:val="1"/>
       <w:numFmt w:val="decimal"/>
       <w:lvlText w:val="%1."/>
@@ -2129,6 +2105,9 @@
       <w:pPr>
         <w:ind w:left="795" w:hanging="360"/>
       </w:pPr>
+      <w:rPr>
+        <w:b/>
+      </w:rPr>
     </w:lvl>
     <w:lvl w:ilvl="1" w:tplc="FC8C413E">
       <w:start w:val="1"/>

</xml_diff>